<commit_message>
readme file is modified
</commit_message>
<xml_diff>
--- a/BlogApp image.docx
+++ b/BlogApp image.docx
@@ -4,11 +4,14 @@
   <w:body>
     <w:p>
       <w:r>
+        <w:rPr>
+          <w:noProof/>
+        </w:rPr>
         <w:drawing>
-          <wp:inline distT="0" distB="0" distL="0" distR="0" wp14:anchorId="04CEBA27" wp14:editId="182B1641">
-            <wp:extent cx="6207865" cy="4013860"/>
+          <wp:inline distT="0" distB="0" distL="0" distR="0" wp14:anchorId="126147E8" wp14:editId="65A27C40">
+            <wp:extent cx="8989621" cy="4763721"/>
             <wp:effectExtent l="0" t="0" r="0" b="0"/>
-            <wp:docPr id="338846733" name="Picture 1"/>
+            <wp:docPr id="993500118" name="Picture 2" descr="A screenshot of a computer&#10;&#10;Description automatically generated"/>
             <wp:cNvGraphicFramePr>
               <a:graphicFrameLocks xmlns:a="http://schemas.openxmlformats.org/drawingml/2006/main" noChangeAspect="1"/>
             </wp:cNvGraphicFramePr>
@@ -16,23 +19,89 @@
               <a:graphicData uri="http://schemas.openxmlformats.org/drawingml/2006/picture">
                 <pic:pic xmlns:pic="http://schemas.openxmlformats.org/drawingml/2006/picture">
                   <pic:nvPicPr>
-                    <pic:cNvPr id="338846733" name=""/>
-                    <pic:cNvPicPr/>
+                    <pic:cNvPr id="993500118" name="Picture 2" descr="A screenshot of a computer&#10;&#10;Description automatically generated"/>
+                    <pic:cNvPicPr>
+                      <a:picLocks noChangeAspect="1" noChangeArrowheads="1"/>
+                    </pic:cNvPicPr>
                   </pic:nvPicPr>
                   <pic:blipFill>
-                    <a:blip r:embed="rId4"/>
+                    <a:blip r:embed="rId4">
+                      <a:extLst>
+                        <a:ext uri="{28A0092B-C50C-407E-A947-70E740481C1C}">
+                          <a14:useLocalDpi xmlns:a14="http://schemas.microsoft.com/office/drawing/2010/main" val="0"/>
+                        </a:ext>
+                      </a:extLst>
+                    </a:blip>
+                    <a:srcRect/>
                     <a:stretch>
                       <a:fillRect/>
                     </a:stretch>
                   </pic:blipFill>
-                  <pic:spPr>
+                  <pic:spPr bwMode="auto">
                     <a:xfrm>
                       <a:off x="0" y="0"/>
-                      <a:ext cx="6226401" cy="4025845"/>
+                      <a:ext cx="9111618" cy="4828369"/>
                     </a:xfrm>
                     <a:prstGeom prst="rect">
                       <a:avLst/>
                     </a:prstGeom>
+                    <a:noFill/>
+                    <a:ln>
+                      <a:noFill/>
+                    </a:ln>
+                  </pic:spPr>
+                </pic:pic>
+              </a:graphicData>
+            </a:graphic>
+          </wp:inline>
+        </w:drawing>
+      </w:r>
+      <w:r>
+        <w:rPr>
+          <w:noProof/>
+        </w:rPr>
+        <w:drawing>
+          <wp:inline distT="0" distB="0" distL="0" distR="0" wp14:anchorId="3910580A" wp14:editId="25D6B142">
+            <wp:extent cx="6992924" cy="1336450"/>
+            <wp:effectExtent l="0" t="0" r="0" b="0"/>
+            <wp:docPr id="231974657" name="Picture 1" descr="A screenshot of a computer&#10;&#10;Description automatically generated with low confidence"/>
+            <wp:cNvGraphicFramePr>
+              <a:graphicFrameLocks xmlns:a="http://schemas.openxmlformats.org/drawingml/2006/main" noChangeAspect="1"/>
+            </wp:cNvGraphicFramePr>
+            <a:graphic xmlns:a="http://schemas.openxmlformats.org/drawingml/2006/main">
+              <a:graphicData uri="http://schemas.openxmlformats.org/drawingml/2006/picture">
+                <pic:pic xmlns:pic="http://schemas.openxmlformats.org/drawingml/2006/picture">
+                  <pic:nvPicPr>
+                    <pic:cNvPr id="231974657" name="Picture 1" descr="A screenshot of a computer&#10;&#10;Description automatically generated with low confidence"/>
+                    <pic:cNvPicPr>
+                      <a:picLocks noChangeAspect="1" noChangeArrowheads="1"/>
+                    </pic:cNvPicPr>
+                  </pic:nvPicPr>
+                  <pic:blipFill>
+                    <a:blip r:embed="rId5">
+                      <a:extLst>
+                        <a:ext uri="{28A0092B-C50C-407E-A947-70E740481C1C}">
+                          <a14:useLocalDpi xmlns:a14="http://schemas.microsoft.com/office/drawing/2010/main" val="0"/>
+                        </a:ext>
+                      </a:extLst>
+                    </a:blip>
+                    <a:srcRect/>
+                    <a:stretch>
+                      <a:fillRect/>
+                    </a:stretch>
+                  </pic:blipFill>
+                  <pic:spPr bwMode="auto">
+                    <a:xfrm>
+                      <a:off x="0" y="0"/>
+                      <a:ext cx="7051566" cy="1347657"/>
+                    </a:xfrm>
+                    <a:prstGeom prst="rect">
+                      <a:avLst/>
+                    </a:prstGeom>
+                    <a:noFill/>
+                    <a:ln>
+                      <a:noFill/>
+                    </a:ln>
                   </pic:spPr>
                 </pic:pic>
               </a:graphicData>
@@ -42,8 +111,8 @@
       </w:r>
     </w:p>
     <w:sectPr>
-      <w:pgSz w:w="11906" w:h="16838"/>
-      <w:pgMar w:top="1440" w:right="1440" w:bottom="1440" w:left="1440" w:header="708" w:footer="708" w:gutter="0"/>
+      <w:pgSz w:w="16838" w:h="11906" w:orient="landscape"/>
+      <w:pgMar w:top="1440" w:right="820" w:bottom="284" w:left="709" w:header="708" w:footer="708" w:gutter="0"/>
       <w:cols w:space="708"/>
       <w:docGrid w:linePitch="360"/>
     </w:sectPr>

</xml_diff>